<commit_message>
Initial AUBRIA website source code
</commit_message>
<xml_diff>
--- a/AUBRIA_WebsiteVerbage.docx
+++ b/AUBRIA_WebsiteVerbage.docx
@@ -16,8 +16,17 @@
           <w:b/>
           <w:bCs/>
         </w:rPr>
-        <w:t>&lt;draft&gt; AUBRIA.ai Website Verbage</w:t>
-      </w:r>
+        <w:t xml:space="preserve">&lt;draft&gt; AUBRIA.ai Website </w:t>
+      </w:r>
+      <w:proofErr w:type="spellStart"/>
+      <w:r>
+        <w:rPr>
+          <w:b/>
+          <w:bCs/>
+        </w:rPr>
+        <w:t>Verbage</w:t>
+      </w:r>
+      <w:proofErr w:type="spellEnd"/>
     </w:p>
     <w:p>
       <w:pPr>
@@ -70,7 +79,15 @@
         <w:t>(CSSE)</w:t>
       </w:r>
       <w:r>
-        <w:t xml:space="preserve"> in the Samuel Ginn College of Engineering at Auburn University. We are passionate about Artificial Intelligence, Agentic AI, and Cybersecurity. We are affliated with AI@AU (The Auburn University Artificial Intelligence Initiative, </w:t>
+        <w:t xml:space="preserve"> in the Samuel Ginn College of Engineering at Auburn University. We are passionate about Artificial Intelligence, Agentic AI, and Cybersecurity. We are </w:t>
+      </w:r>
+      <w:proofErr w:type="spellStart"/>
+      <w:r>
+        <w:t>affliated</w:t>
+      </w:r>
+      <w:proofErr w:type="spellEnd"/>
+      <w:r>
+        <w:t xml:space="preserve"> with AI@AU (The Auburn University Artificial Intelligence Initiative, </w:t>
       </w:r>
       <w:hyperlink r:id="rId4" w:history="1">
         <w:r>
@@ -110,7 +127,15 @@
         <w:t>Currently, we are interested in developing AUBRIA Keynote Talks for the Auburn University research community for AU Conferences, Workshop, Meetings, etc.</w:t>
       </w:r>
       <w:r>
-        <w:t xml:space="preserve"> If you are interested in our team developing an AUBRIA Talk for you please contact us or our faculty advisor Dr. Gerry Dozier.</w:t>
+        <w:t xml:space="preserve"> If you are interested in our team developing an AUBRIA Talk for </w:t>
+      </w:r>
+      <w:proofErr w:type="gramStart"/>
+      <w:r>
+        <w:t>you</w:t>
+      </w:r>
+      <w:proofErr w:type="gramEnd"/>
+      <w:r>
+        <w:t xml:space="preserve"> please contact us or our faculty advisor Dr. Gerry Dozier.</w:t>
       </w:r>
     </w:p>
     <w:p>
@@ -166,7 +191,23 @@
         <w:t xml:space="preserve">AUBRIA is the brainchild of Auburn University PSFS Director Christine Cline. </w:t>
       </w:r>
       <w:r>
-        <w:t xml:space="preserve">During the development of the 2026 AI@AU/Team Sciences: Building Research Communities in AI (Showcase &amp; Workshop), Christine mentioned the idea of having an AI-Generated Keynote Speaker to Dr. Jennifer Kerpelman (Showcase &amp; Workshop co-Chair) who in turn mentioned the idea to Dr. Gerry Dozier (the other Showcase &amp; Workshop co-Chair). </w:t>
+        <w:t xml:space="preserve">During the development of the 2026 AI@AU/Team Sciences: Building Research Communities in AI (Showcase &amp; Workshop), Christine mentioned the idea of having an AI-Generated Keynote Speaker to Dr. Jennifer Kerpelman (Showcase &amp; Workshop </w:t>
+      </w:r>
+      <w:proofErr w:type="gramStart"/>
+      <w:r>
+        <w:t>co-Chair</w:t>
+      </w:r>
+      <w:proofErr w:type="gramEnd"/>
+      <w:r>
+        <w:t xml:space="preserve">) who in turn mentioned the idea to Dr. Gerry Dozier (the other Showcase &amp; Workshop </w:t>
+      </w:r>
+      <w:proofErr w:type="gramStart"/>
+      <w:r>
+        <w:t>co-Chair</w:t>
+      </w:r>
+      <w:proofErr w:type="gramEnd"/>
+      <w:r>
+        <w:t xml:space="preserve">). </w:t>
       </w:r>
     </w:p>
     <w:p>
@@ -184,7 +225,23 @@
         <w:t xml:space="preserve">Dr. Dozier set out to find a team of students from the </w:t>
       </w:r>
       <w:r>
-        <w:t>Department of Computer Science &amp; Software Engineering (CSSE) student body to develop an AI-Generated Keynote Speaker. Dr. Dozier found us!!! A Phd student, a Master’s student (in Data Engineering), and a high-powered sophomore BS student.</w:t>
+        <w:t xml:space="preserve">Department of Computer Science &amp; Software Engineering (CSSE) student body to develop an AI-Generated Keynote Speaker. Dr. Dozier found us!!! A </w:t>
+      </w:r>
+      <w:proofErr w:type="spellStart"/>
+      <w:r>
+        <w:t>Phd</w:t>
+      </w:r>
+      <w:proofErr w:type="spellEnd"/>
+      <w:r>
+        <w:t xml:space="preserve"> student, a </w:t>
+      </w:r>
+      <w:proofErr w:type="gramStart"/>
+      <w:r>
+        <w:t>Master’s</w:t>
+      </w:r>
+      <w:proofErr w:type="gramEnd"/>
+      <w:r>
+        <w:t xml:space="preserve"> student (in Data Engineering), and a high-powered sophomore BS student.</w:t>
       </w:r>
     </w:p>
     <w:p>
@@ -223,7 +280,23 @@
         <w:jc w:val="both"/>
       </w:pPr>
       <w:r>
-        <w:t>The AUBRIA Team is passionate about developing AI-Generated Keynote Talks for Conferences, Workshops, Meetings, etc. If you are interested in our team developing an AI-Geneerated Keynote talk for you or your organization contact us!!!</w:t>
+        <w:t>The AUBRIA Team is passionate about developing AI-Generated Keynote Talks for Conferences, Workshops, Meetings, etc. If you are interested in our team developing an AI-</w:t>
+      </w:r>
+      <w:proofErr w:type="spellStart"/>
+      <w:r>
+        <w:t>Geneerated</w:t>
+      </w:r>
+      <w:proofErr w:type="spellEnd"/>
+      <w:r>
+        <w:t xml:space="preserve"> Keynote talk for you or your </w:t>
+      </w:r>
+      <w:proofErr w:type="gramStart"/>
+      <w:r>
+        <w:t>organization</w:t>
+      </w:r>
+      <w:proofErr w:type="gramEnd"/>
+      <w:r>
+        <w:t xml:space="preserve"> contact us!!!</w:t>
       </w:r>
     </w:p>
     <w:p>

</xml_diff>